<commit_message>
pushing paper up to print for editing
</commit_message>
<xml_diff>
--- a/paper_semccomas.docx
+++ b/paper_semccomas.docx
@@ -3,17 +3,30 @@
 <w:document xmlns:wpc="http://schemas.microsoft.com/office/word/2010/wordprocessingCanvas" xmlns:mo="http://schemas.microsoft.com/office/mac/office/2008/main" xmlns:mc="http://schemas.openxmlformats.org/markup-compatibility/2006" xmlns:mv="urn:schemas-microsoft-com:mac:vml" xmlns:o="urn:schemas-microsoft-com:office:office" xmlns:r="http://schemas.openxmlformats.org/officeDocument/2006/relationships" xmlns:m="http://schemas.openxmlformats.org/officeDocument/2006/math" xmlns:v="urn:schemas-microsoft-com:vml" xmlns:wp14="http://schemas.microsoft.com/office/word/2010/wordprocessingDrawing" xmlns:wp="http://schemas.openxmlformats.org/drawingml/2006/wordprocessingDrawing" xmlns:w10="urn:schemas-microsoft-com:office:word" xmlns:w="http://schemas.openxmlformats.org/wordprocessingml/2006/main" xmlns:w14="http://schemas.microsoft.com/office/word/2010/wordml" xmlns:wpg="http://schemas.microsoft.com/office/word/2010/wordprocessingGroup" xmlns:wpi="http://schemas.microsoft.com/office/word/2010/wordprocessingInk" xmlns:wne="http://schemas.microsoft.com/office/word/2006/wordml" xmlns:wps="http://schemas.microsoft.com/office/word/2010/wordprocessingShape" mc:Ignorable="w14 wp14">
   <w:body>
     <w:p>
+      <w:pPr>
+        <w:spacing w:line="480" w:lineRule="auto"/>
+      </w:pPr>
       <w:r>
         <w:t>Sarah McComas</w:t>
       </w:r>
     </w:p>
     <w:p>
+      <w:pPr>
+        <w:spacing w:line="480" w:lineRule="auto"/>
+      </w:pPr>
       <w:r>
         <w:t>Started March 15, 2016</w:t>
       </w:r>
     </w:p>
-    <w:p/>
-    <w:p>
+    <w:p>
+      <w:pPr>
+        <w:spacing w:line="480" w:lineRule="auto"/>
+      </w:pPr>
+    </w:p>
+    <w:p>
+      <w:pPr>
+        <w:spacing w:line="480" w:lineRule="auto"/>
+      </w:pPr>
       <w:r>
         <w:rPr>
           <w:b/>
@@ -24,9 +37,14 @@
         <w:t>:</w:t>
       </w:r>
     </w:p>
-    <w:p/>
-    <w:p>
-      <w:pPr>
+    <w:p>
+      <w:pPr>
+        <w:spacing w:line="480" w:lineRule="auto"/>
+      </w:pPr>
+    </w:p>
+    <w:p>
+      <w:pPr>
+        <w:spacing w:line="480" w:lineRule="auto"/>
         <w:ind w:firstLine="720"/>
       </w:pPr>
       <w:r>
@@ -45,7 +63,12 @@
         <w:t xml:space="preserve">of </w:t>
       </w:r>
       <w:r>
-        <w:t>how our bodies work and how diseases affect them. A large portion of these proteins involved in these processes exist inside the cell membrane and act among many things as cell gates, signals, etc. Of these membrane proteins, a majority of them are comprised of alpha helices. In fact, about one fourth of all genes transcribed are alpha transmembrane (TM) proteins **CITE TOPCONS1 **</w:t>
+        <w:t>how our bodies work and how diseases affec</w:t>
+      </w:r>
+      <w:bookmarkStart w:id="0" w:name="_GoBack"/>
+      <w:bookmarkEnd w:id="0"/>
+      <w:r>
+        <w:t>t them. A large portion of these proteins involved in these processes exist inside the cell membrane and act among many things as cell gates, signals, etc. Of these membrane proteins, a majority of them are comprised of alpha helices. In fact, about one fourth of all genes transcribed are alpha transmembrane (TM) proteins **CITE TOPCONS1 **</w:t>
       </w:r>
       <w:proofErr w:type="gramStart"/>
       <w:r>
@@ -71,6 +94,9 @@
       </w:r>
     </w:p>
     <w:p>
+      <w:pPr>
+        <w:spacing w:line="480" w:lineRule="auto"/>
+      </w:pPr>
       <w:r>
         <w:tab/>
         <w:t xml:space="preserve">Since the beginning of computational biology, there </w:t>
@@ -89,7 +115,11 @@
       </w:r>
       <w:proofErr w:type="gramEnd"/>
       <w:r>
-        <w:t xml:space="preserve"> They use a variety of algorithms and factors such as HMM’s to determine protein structure and now are very accurate and fast. My predictor here draws inspiration from these predictors, using BLAST, and SVM to attempt to accurately and with relative speed predict topology for protein sequences. Another useful feature of these protein predictors is that they are accessible on the web, which greatly increases the number of proteins we have predicted today ***MNETION NUMBER/?? FROM PDB?</w:t>
+        <w:t xml:space="preserve"> They use a variety of algorithms and factors such as HMM’s to determine protein structure and now are very accurate and fast. My predictor here draws inspiration from these predictors, using BLAST, and SVM to attempt to accurately and with relative speed predict topology for protein sequences. Another useful feature of these protein predictors is that they are accessible on the web, which greatly increases the </w:t>
+      </w:r>
+      <w:r>
+        <w:lastRenderedPageBreak/>
+        <w:t>number of proteins we have predicted today ***MNETION NUMBER/?? FROM PDB?</w:t>
       </w:r>
       <w:proofErr w:type="gramStart"/>
       <w:r>
@@ -120,6 +150,9 @@
       </w:r>
     </w:p>
     <w:p>
+      <w:pPr>
+        <w:spacing w:line="480" w:lineRule="auto"/>
+      </w:pPr>
       <w:proofErr w:type="gramStart"/>
       <w:r>
         <w:t>Current limitations with predictors is</w:t>
@@ -165,6 +198,9 @@
       </w:r>
     </w:p>
     <w:p>
+      <w:pPr>
+        <w:spacing w:line="480" w:lineRule="auto"/>
+      </w:pPr>
       <w:r>
         <w:t xml:space="preserve">This model presented is a basic model, which uses programs such as BLAST to increase the accuracy and sensitivity of the </w:t>
       </w:r>
@@ -178,6 +214,9 @@
       </w:r>
     </w:p>
     <w:p>
+      <w:pPr>
+        <w:spacing w:line="480" w:lineRule="auto"/>
+      </w:pPr>
       <w:r>
         <w:t xml:space="preserve">My model takes inspiration from these models and although it is not nearly as good as TOPCONS or TMHMM it does use a basic SVM trained on known alpha membrane structures to predict with about a 90% accuracy where in the sequence one can expect that the protein in inside the membrane. A basic local webserver is also available in which one can post a membrane sequence and receive a prediction based on that sequence and a BLAST output within a few minutes. </w:t>
       </w:r>
@@ -190,14 +229,13 @@
       </w:r>
       <w:proofErr w:type="gramEnd"/>
       <w:r>
-        <w:t xml:space="preserve"> already have a sequence annotated for structure </w:t>
-      </w:r>
-      <w:r>
-        <w:lastRenderedPageBreak/>
-        <w:t xml:space="preserve">and uses information from this to make a model and further classify new examples based on single sequence or evolutionary information using PSIBLAST. </w:t>
-      </w:r>
-    </w:p>
-    <w:p>
+        <w:t xml:space="preserve"> already have a sequence annotated for structure and uses information from this to make a model and further classify new examples based on single sequence or evolutionary information using PSIBLAST. </w:t>
+      </w:r>
+    </w:p>
+    <w:p>
+      <w:pPr>
+        <w:spacing w:line="480" w:lineRule="auto"/>
+      </w:pPr>
       <w:r>
         <w:t xml:space="preserve">A support vector machine (SVM) was trained in this predictor. These are particularly useful in problems where one must classify data based on properties it does or does not have. In this predictor, training data was performed on sequences of known structure and positive and negative examples for each amino acid at a </w:t>
       </w:r>
@@ -230,6 +268,9 @@
       </w:r>
     </w:p>
     <w:p>
+      <w:pPr>
+        <w:spacing w:line="480" w:lineRule="auto"/>
+      </w:pPr>
       <w:r>
         <w:t>Although it is already better than rando</w:t>
       </w:r>
@@ -238,12 +279,22 @@
       </w:r>
     </w:p>
     <w:p>
+      <w:pPr>
+        <w:spacing w:line="480" w:lineRule="auto"/>
+      </w:pPr>
       <w:r>
         <w:t xml:space="preserve">There are many good predictors out there, now the only thing is just improvement with time. To produce more accurate reads to the point that we don’t have to physically confirm them with research is the general goal, and of course to increase computational speed is always desirable. </w:t>
       </w:r>
     </w:p>
-    <w:p/>
-    <w:p>
+    <w:p>
+      <w:pPr>
+        <w:spacing w:line="480" w:lineRule="auto"/>
+      </w:pPr>
+    </w:p>
+    <w:p>
+      <w:pPr>
+        <w:spacing w:line="480" w:lineRule="auto"/>
+      </w:pPr>
       <w:r>
         <w:t xml:space="preserve">Hydrophobicity is usually a good indicator of topology and is usually the basis for why a certain amino acid would be in the membrane. The biochemical properties of cell membranes require that these proteins are mainly hydrophobic in the membrane. This means that although the SVM is not trained to look at the hydrophobicity of each amino acid, automatically more hydrophobic ones will be </w:t>
       </w:r>
@@ -261,10 +312,19 @@
         <w:t xml:space="preserve"> for example)</w:t>
       </w:r>
     </w:p>
-    <w:p/>
-    <w:p/>
-    <w:p>
-      <w:pPr>
+    <w:p>
+      <w:pPr>
+        <w:spacing w:line="480" w:lineRule="auto"/>
+      </w:pPr>
+    </w:p>
+    <w:p>
+      <w:pPr>
+        <w:spacing w:line="480" w:lineRule="auto"/>
+      </w:pPr>
+    </w:p>
+    <w:p>
+      <w:pPr>
+        <w:spacing w:line="480" w:lineRule="auto"/>
         <w:rPr>
           <w:b/>
         </w:rPr>
@@ -276,56 +336,139 @@
         <w:t>METHODS:</w:t>
       </w:r>
     </w:p>
+    <w:p>
+      <w:pPr>
+        <w:spacing w:line="480" w:lineRule="auto"/>
+      </w:pPr>
+    </w:p>
+    <w:p>
+      <w:pPr>
+        <w:spacing w:line="480" w:lineRule="auto"/>
+      </w:pPr>
+      <w:r>
+        <w:t xml:space="preserve">As mentioned, the predictor was formed based on SVM learning algorithms. To do this, the SVM must be trained first. This was accomplished in slightly different methods, for the SVM was trained on both single sequence information as well as the evolutionary information from PSIBLAST. Data was extracted from a dataset </w:t>
+      </w:r>
+      <w:proofErr w:type="spellStart"/>
+      <w:r>
+        <w:t>whos</w:t>
+      </w:r>
+      <w:proofErr w:type="spellEnd"/>
+      <w:r>
+        <w:t xml:space="preserve"> structural information was already known, in order to dictate target values (showing what is a positive example, inside the membrane, and what is a negative example, outside the membrane). </w:t>
+      </w:r>
+      <w:r>
+        <w:t xml:space="preserve">The amino acid letters were also transformed into a number, 0-20, assigned to that amino acid. This was held consistent throughout the entire program. For both sequences there was a value appended to each amino acid number, for single sequence this was a binary value indicating the presence of that amino acid at the indicated position, and for evolutionary information this was a PSSM number, indicating the likelihood of the amino acid being at that position as indicated by PSIBLAST. </w:t>
+      </w:r>
+      <w:r>
+        <w:t xml:space="preserve">Cross validation sets were also created from the database, 6 sets of about 50 sequences in each set in order to give more accuracy and precision to the SVM. One dataset was excluded in order to complete the optimization, which tested different parameters of the SVM models in order to increase the accuracy and MCC values and therefore decrease the amount of false positives and negatives found in the data. </w:t>
+      </w:r>
+    </w:p>
+    <w:p>
+      <w:pPr>
+        <w:spacing w:line="480" w:lineRule="auto"/>
+      </w:pPr>
+      <w:proofErr w:type="gramStart"/>
+      <w:r>
+        <w:t>what</w:t>
+      </w:r>
+      <w:proofErr w:type="gramEnd"/>
+      <w:r>
+        <w:t xml:space="preserve"> is a kernel and a parameter??? What do they mean?</w:t>
+      </w:r>
+    </w:p>
+    <w:p>
+      <w:pPr>
+        <w:spacing w:line="480" w:lineRule="auto"/>
+      </w:pPr>
+      <w:r>
+        <w:t xml:space="preserve">Homologs were also considered in this model preparation. It is important to not have homologs in separate cross validation sets because </w:t>
+      </w:r>
+      <w:r>
+        <w:t xml:space="preserve">otherwise the accuracy will be falsely high since they are nearly the same sequence. For this, CD-HIT ****CITE**** was used to determine homologs in the dataset before proceeding. </w:t>
+      </w:r>
+    </w:p>
+    <w:p>
+      <w:pPr>
+        <w:spacing w:line="480" w:lineRule="auto"/>
+      </w:pPr>
+    </w:p>
+    <w:p>
+      <w:pPr>
+        <w:spacing w:line="480" w:lineRule="auto"/>
+      </w:pPr>
+      <w:r>
+        <w:t xml:space="preserve">This prediction algorithm was developed and is important because it is often amino acids properties and predictions that are the same or similar in forming certain structures. This is especially true for transmembrane proteins because inside the protein requires hydrophobicity whereas outside the cell surface often calls for </w:t>
+      </w:r>
+      <w:proofErr w:type="spellStart"/>
+      <w:r>
+        <w:t>hydrophilicy</w:t>
+      </w:r>
+      <w:proofErr w:type="spellEnd"/>
+      <w:r>
+        <w:t xml:space="preserve">. This also plays a role in alpha helix formation, as amino acid sequences inside the helix can only be a certain size and the sequence can only be a certain length to form the helix. Although the SVM does not account for the information such as this, this is how the SVM machines can accurately say that these amino acids at these positions are the most likely to be a transmembrane helix. </w:t>
+      </w:r>
+    </w:p>
+    <w:p>
+      <w:pPr>
+        <w:spacing w:line="480" w:lineRule="auto"/>
+      </w:pPr>
+    </w:p>
+    <w:p>
+      <w:pPr>
+        <w:spacing w:line="480" w:lineRule="auto"/>
+        <w:rPr>
+          <w:b/>
+        </w:rPr>
+      </w:pPr>
+      <w:r>
+        <w:rPr>
+          <w:b/>
+        </w:rPr>
+        <w:t>RESULTS:</w:t>
+      </w:r>
+    </w:p>
+    <w:p>
+      <w:pPr>
+        <w:spacing w:line="480" w:lineRule="auto"/>
+      </w:pPr>
+      <w:r>
+        <w:t>Once optimized, this predictor was capable of predicting protein topology with approximately 85% accuracy. These results are reported in FIGURE ** in comparison with other kernels tested with the SVM. The running time however</w:t>
+      </w:r>
+      <w:r>
+        <w:t xml:space="preserve"> was quite slow. It took about 3</w:t>
+      </w:r>
+      <w:r>
+        <w:t xml:space="preserve"> hours to train the SVM on a </w:t>
+      </w:r>
+      <w:r>
+        <w:t xml:space="preserve">linear kernel, and about 7 on a radial kernel. For single sequence, this was significantly shorter, around 30 minutes to train the SVM. This is due to much less data to process since there is no PSSM in single sequence data. </w:t>
+      </w:r>
+    </w:p>
+    <w:p>
+      <w:pPr>
+        <w:spacing w:line="480" w:lineRule="auto"/>
+      </w:pPr>
+    </w:p>
+    <w:p>
+      <w:pPr>
+        <w:spacing w:line="480" w:lineRule="auto"/>
+      </w:pPr>
+    </w:p>
+    <w:p>
+      <w:pPr>
+        <w:spacing w:line="480" w:lineRule="auto"/>
+      </w:pPr>
+      <w:r>
+        <w:rPr>
+          <w:b/>
+        </w:rPr>
+        <w:t>DISCUSSION</w:t>
+      </w:r>
+      <w:r>
+        <w:t>:</w:t>
+      </w:r>
+    </w:p>
     <w:p/>
-    <w:p>
-      <w:r>
-        <w:t xml:space="preserve">As mentioned, the predictor was formed based on SVM learning algorithms. To do this, the SVM must be trained first. This was accomplished in slightly different methods, for the SVM was trained on both single sequence information as well as the evolutionary information from PSIBLAST. Data was extracted from a dataset </w:t>
-      </w:r>
-      <w:proofErr w:type="spellStart"/>
-      <w:r>
-        <w:t>whos</w:t>
-      </w:r>
-      <w:proofErr w:type="spellEnd"/>
-      <w:r>
-        <w:t xml:space="preserve"> structural information was already known, in order to dictate target values (showing what is a positive example, inside the membrane, and what is a negative example, outside the membrane). </w:t>
-      </w:r>
-      <w:r>
-        <w:t xml:space="preserve">The amino acid letters were also transformed into a number, 0-20, assigned to that amino acid. This was held consistent throughout the entire program. For both sequences there was a value appended to each amino acid number, for single sequence this was a binary value indicating the presence of that amino acid at the indicated position, and for evolutionary information this was a PSSM number, indicating the likelihood of the amino acid being at that position as indicated by PSIBLAST. </w:t>
-      </w:r>
-      <w:r>
-        <w:t xml:space="preserve">Cross validation sets were also created from the database, 6 sets of about 50 sequences in each set in order to give more accuracy and precision to the SVM. One dataset was excluded in order to complete the optimization, which tested different parameters of the SVM models in order to increase the accuracy and MCC values and therefore decrease the amount of false positives and negatives found in the data. </w:t>
-      </w:r>
-    </w:p>
-    <w:p>
-      <w:r>
-        <w:t xml:space="preserve">Homologs were also considered in this model preparation. It is important to not have homologs in separate cross validation sets because </w:t>
-      </w:r>
-      <w:r>
-        <w:t xml:space="preserve">otherwise the accuracy will be falsely high since they are nearly the same sequence. For this, CD-HIT ****CITE**** was used to determine homologs in the dataset before proceeding. </w:t>
-      </w:r>
-    </w:p>
-    <w:p/>
-    <w:p>
-      <w:r>
-        <w:t xml:space="preserve">This prediction algorithm was developed and is important because it is often amino acids properties and predictions that are the same or similar in forming certain structures. This is especially true for transmembrane proteins because inside the protein requires hydrophobicity whereas outside the cell surface often calls for </w:t>
-      </w:r>
-      <w:proofErr w:type="spellStart"/>
-      <w:r>
-        <w:t>hydrophilicy</w:t>
-      </w:r>
-      <w:proofErr w:type="spellEnd"/>
-      <w:r>
-        <w:t xml:space="preserve">. This also plays a role in alpha helix formation, as amino acid sequences inside the helix can only be a certain size and the sequence can only be a certain length to form the helix. Although the SVM does not account for the information such as this, this is how the SVM machines can accurately say that these amino acids at these positions are the most likely to be a transmembrane helix. </w:t>
-      </w:r>
-    </w:p>
-    <w:p/>
-    <w:p>
-      <w:r>
-        <w:t xml:space="preserve">Processing time for this </w:t>
-      </w:r>
-      <w:bookmarkStart w:id="0" w:name="_GoBack"/>
-      <w:bookmarkEnd w:id="0"/>
-    </w:p>
     <w:sectPr>
       <w:pgSz w:w="12240" w:h="15840"/>
       <w:pgMar w:top="1440" w:right="1800" w:bottom="1440" w:left="1800" w:header="720" w:footer="720" w:gutter="0"/>

</xml_diff>